<commit_message>
Assigment LIMKOKWING MESSAGE APPLICATION with references
I add some references
</commit_message>
<xml_diff>
--- a/Assigment LIMKOKWING MESSAGE APPLICATION.docx
+++ b/Assigment LIMKOKWING MESSAGE APPLICATION.docx
@@ -434,7 +434,7 @@
                                 <pic:cNvPicPr/>
                               </pic:nvPicPr>
                               <pic:blipFill>
-                                <a:blip r:embed="rId6"/>
+                                <a:blip r:embed="rId8"/>
                                 <a:stretch>
                                   <a:fillRect/>
                                 </a:stretch>
@@ -483,7 +483,7 @@
                     <pic:cNvPicPr/>
                   </pic:nvPicPr>
                   <pic:blipFill>
-                    <a:blip r:embed="rId7" cstate="print"/>
+                    <a:blip r:embed="rId9" cstate="print"/>
                     <a:stretch>
                       <a:fillRect/>
                     </a:stretch>
@@ -506,6 +506,7 @@
     </w:p>
     <w:p>
       <w:pPr>
+        <w:spacing w:line="360" w:lineRule="auto"/>
         <w:rPr>
           <w:rFonts w:ascii="Times New Roman" w:hAnsi="Times New Roman" w:cs="Times New Roman"/>
           <w:sz w:val="24"/>
@@ -542,7 +543,7 @@
                                 <pic:cNvPicPr/>
                               </pic:nvPicPr>
                               <pic:blipFill>
-                                <a:blip r:embed="rId8"/>
+                                <a:blip r:embed="rId10"/>
                                 <a:stretch>
                                   <a:fillRect/>
                                 </a:stretch>
@@ -631,18 +632,16 @@
           <w:sz w:val="24"/>
           <w:szCs w:val="24"/>
         </w:rPr>
-        <w:t>”</w:t>
-      </w:r>
-      <w:proofErr w:type="gramStart"/>
-      <w:r>
-        <w:rPr>
-          <w:rFonts w:ascii="Times New Roman" w:hAnsi="Times New Roman" w:cs="Times New Roman"/>
-          <w:sz w:val="24"/>
-          <w:szCs w:val="24"/>
-        </w:rPr>
-        <w:t>,</w:t>
-      </w:r>
-      <w:proofErr w:type="gramEnd"/>
+        <w:t xml:space="preserve">”, </w:t>
+      </w:r>
+      <w:r>
+        <w:rPr>
+          <w:rFonts w:ascii="Times New Roman" w:hAnsi="Times New Roman" w:cs="Times New Roman"/>
+          <w:sz w:val="24"/>
+          <w:szCs w:val="24"/>
+        </w:rPr>
+        <w:t>I circle it in white</w:t>
+      </w:r>
       <w:r>
         <w:rPr>
           <w:rFonts w:ascii="Times New Roman" w:hAnsi="Times New Roman" w:cs="Times New Roman"/>
@@ -657,13 +656,29 @@
           <w:sz w:val="24"/>
           <w:szCs w:val="24"/>
         </w:rPr>
-        <w:t>I circle it in white</w:t>
-      </w:r>
-      <w:r>
-        <w:rPr>
-          <w:rFonts w:ascii="Times New Roman" w:hAnsi="Times New Roman" w:cs="Times New Roman"/>
-          <w:sz w:val="24"/>
-          <w:szCs w:val="24"/>
+        <w:t>(</w:t>
+      </w:r>
+      <w:r>
+        <w:rPr>
+          <w:rFonts w:ascii="Times New Roman" w:hAnsi="Times New Roman" w:cs="Times New Roman"/>
+          <w:sz w:val="24"/>
+          <w:szCs w:val="24"/>
+        </w:rPr>
+        <w:t xml:space="preserve">1).  By using the </w:t>
+      </w:r>
+      <w:r>
+        <w:rPr>
+          <w:rFonts w:ascii="Times New Roman" w:hAnsi="Times New Roman" w:cs="Times New Roman"/>
+          <w:b/>
+          <w:sz w:val="24"/>
+        </w:rPr>
+        <w:t>LIMKOKWING  for “ Teachers”</w:t>
+      </w:r>
+      <w:r>
+        <w:rPr>
+          <w:rFonts w:ascii="Times New Roman" w:hAnsi="Times New Roman" w:cs="Times New Roman"/>
+          <w:b/>
+          <w:sz w:val="24"/>
         </w:rPr>
         <w:t xml:space="preserve"> </w:t>
       </w:r>
@@ -671,48 +686,6 @@
         <w:rPr>
           <w:rFonts w:ascii="Times New Roman" w:hAnsi="Times New Roman" w:cs="Times New Roman"/>
           <w:sz w:val="24"/>
-          <w:szCs w:val="24"/>
-        </w:rPr>
-        <w:t>(</w:t>
-      </w:r>
-      <w:r>
-        <w:rPr>
-          <w:rFonts w:ascii="Times New Roman" w:hAnsi="Times New Roman" w:cs="Times New Roman"/>
-          <w:sz w:val="24"/>
-          <w:szCs w:val="24"/>
-        </w:rPr>
-        <w:t xml:space="preserve">1).  By using the </w:t>
-      </w:r>
-      <w:proofErr w:type="gramStart"/>
-      <w:r>
-        <w:rPr>
-          <w:rFonts w:ascii="Times New Roman" w:hAnsi="Times New Roman" w:cs="Times New Roman"/>
-          <w:b/>
-          <w:sz w:val="24"/>
-        </w:rPr>
-        <w:t>LIMKOKWING  for</w:t>
-      </w:r>
-      <w:proofErr w:type="gramEnd"/>
-      <w:r>
-        <w:rPr>
-          <w:rFonts w:ascii="Times New Roman" w:hAnsi="Times New Roman" w:cs="Times New Roman"/>
-          <w:b/>
-          <w:sz w:val="24"/>
-        </w:rPr>
-        <w:t xml:space="preserve"> “ Teachers”</w:t>
-      </w:r>
-      <w:r>
-        <w:rPr>
-          <w:rFonts w:ascii="Times New Roman" w:hAnsi="Times New Roman" w:cs="Times New Roman"/>
-          <w:b/>
-          <w:sz w:val="24"/>
-        </w:rPr>
-        <w:t xml:space="preserve"> </w:t>
-      </w:r>
-      <w:r>
-        <w:rPr>
-          <w:rFonts w:ascii="Times New Roman" w:hAnsi="Times New Roman" w:cs="Times New Roman"/>
-          <w:sz w:val="24"/>
         </w:rPr>
         <w:t>application,</w:t>
       </w:r>
@@ -755,6 +728,7 @@
     </w:p>
     <w:p>
       <w:pPr>
+        <w:spacing w:line="360" w:lineRule="auto"/>
         <w:rPr>
           <w:rFonts w:ascii="Times New Roman" w:hAnsi="Times New Roman" w:cs="Times New Roman"/>
           <w:sz w:val="24"/>
@@ -793,7 +767,7 @@
                                 <pic:cNvPicPr/>
                               </pic:nvPicPr>
                               <pic:blipFill>
-                                <a:blip r:embed="rId9"/>
+                                <a:blip r:embed="rId11"/>
                                 <a:stretch>
                                   <a:fillRect/>
                                 </a:stretch>
@@ -972,7 +946,7 @@
                                 <pic:cNvPicPr/>
                               </pic:nvPicPr>
                               <pic:blipFill>
-                                <a:blip r:embed="rId10"/>
+                                <a:blip r:embed="rId12"/>
                                 <a:stretch>
                                   <a:fillRect/>
                                 </a:stretch>
@@ -1683,7 +1657,7 @@
                     <pic:cNvPicPr/>
                   </pic:nvPicPr>
                   <pic:blipFill>
-                    <a:blip r:embed="rId11"/>
+                    <a:blip r:embed="rId13"/>
                     <a:stretch>
                       <a:fillRect/>
                     </a:stretch>
@@ -1920,7 +1894,7 @@
                     <pic:cNvPicPr/>
                   </pic:nvPicPr>
                   <pic:blipFill>
-                    <a:blip r:embed="rId12"/>
+                    <a:blip r:embed="rId14"/>
                     <a:stretch>
                       <a:fillRect/>
                     </a:stretch>
@@ -2145,7 +2119,7 @@
                                 <pic:cNvPicPr/>
                               </pic:nvPicPr>
                               <pic:blipFill>
-                                <a:blip r:embed="rId13"/>
+                                <a:blip r:embed="rId15"/>
                                 <a:stretch>
                                   <a:fillRect/>
                                 </a:stretch>
@@ -2222,7 +2196,7 @@
                     </pic:cNvPicPr>
                   </pic:nvPicPr>
                   <pic:blipFill>
-                    <a:blip r:embed="rId14"/>
+                    <a:blip r:embed="rId16"/>
                     <a:srcRect/>
                     <a:stretch>
                       <a:fillRect/>
@@ -2292,6 +2266,7 @@
     </w:p>
     <w:p>
       <w:pPr>
+        <w:spacing w:line="360" w:lineRule="auto"/>
         <w:rPr>
           <w:rFonts w:ascii="Times New Roman" w:hAnsi="Times New Roman" w:cs="Times New Roman"/>
           <w:sz w:val="24"/>
@@ -2307,66 +2282,7 @@
           <w:szCs w:val="24"/>
         </w:rPr>
         <w:pict>
-          <v:shape id="_x0000_s1028" type="#_x0000_t202" style="position:absolute;margin-left:-41.1pt;margin-top:69.15pt;width:250.7pt;height:343.2pt;z-index:251660288" stroked="f">
-            <v:textbox>
-              <w:txbxContent>
-                <w:p>
-                  <w:r>
-                    <w:rPr>
-                      <w:noProof/>
-                    </w:rPr>
-                    <w:drawing>
-                      <wp:inline distT="0" distB="0" distL="0" distR="0">
-                        <wp:extent cx="2700400" cy="4132613"/>
-                        <wp:effectExtent l="19050" t="0" r="4700" b="0"/>
-                        <wp:docPr id="6" name="Image 16" descr="motif 4.png"/>
-                        <wp:cNvGraphicFramePr>
-                          <a:graphicFrameLocks xmlns:a="http://schemas.openxmlformats.org/drawingml/2006/main" noChangeAspect="1"/>
-                        </wp:cNvGraphicFramePr>
-                        <a:graphic xmlns:a="http://schemas.openxmlformats.org/drawingml/2006/main">
-                          <a:graphicData uri="http://schemas.openxmlformats.org/drawingml/2006/picture">
-                            <pic:pic xmlns:pic="http://schemas.openxmlformats.org/drawingml/2006/picture">
-                              <pic:nvPicPr>
-                                <pic:cNvPr id="0" name="motif 4.png"/>
-                                <pic:cNvPicPr/>
-                              </pic:nvPicPr>
-                              <pic:blipFill>
-                                <a:blip r:embed="rId15"/>
-                                <a:stretch>
-                                  <a:fillRect/>
-                                </a:stretch>
-                              </pic:blipFill>
-                              <pic:spPr>
-                                <a:xfrm>
-                                  <a:off x="0" y="0"/>
-                                  <a:ext cx="2700145" cy="4132222"/>
-                                </a:xfrm>
-                                <a:prstGeom prst="rect">
-                                  <a:avLst/>
-                                </a:prstGeom>
-                              </pic:spPr>
-                            </pic:pic>
-                          </a:graphicData>
-                        </a:graphic>
-                      </wp:inline>
-                    </w:drawing>
-                  </w:r>
-                </w:p>
-              </w:txbxContent>
-            </v:textbox>
-          </v:shape>
-        </w:pict>
-      </w:r>
-      <w:r>
-        <w:rPr>
-          <w:rFonts w:ascii="Times New Roman" w:hAnsi="Times New Roman" w:cs="Times New Roman"/>
-          <w:b/>
-          <w:noProof/>
-          <w:sz w:val="24"/>
-          <w:szCs w:val="24"/>
-        </w:rPr>
-        <w:pict>
-          <v:shape id="_x0000_s1037" type="#_x0000_t202" style="position:absolute;margin-left:-27.1pt;margin-top:444.4pt;width:269.75pt;height:54.25pt;z-index:251664384" stroked="f">
+          <v:shape id="_x0000_s1037" type="#_x0000_t202" style="position:absolute;margin-left:-.9pt;margin-top:444.4pt;width:269.75pt;height:54.25pt;z-index:251664384" stroked="f">
             <v:textbox>
               <w:txbxContent>
                 <w:p>
@@ -2423,6 +2339,65 @@
           <w:szCs w:val="24"/>
         </w:rPr>
         <w:pict>
+          <v:shape id="_x0000_s1028" type="#_x0000_t202" style="position:absolute;margin-left:-41.1pt;margin-top:69.15pt;width:250.7pt;height:343.2pt;z-index:251660288" stroked="f">
+            <v:textbox>
+              <w:txbxContent>
+                <w:p>
+                  <w:r>
+                    <w:rPr>
+                      <w:noProof/>
+                    </w:rPr>
+                    <w:drawing>
+                      <wp:inline distT="0" distB="0" distL="0" distR="0">
+                        <wp:extent cx="2700400" cy="4132613"/>
+                        <wp:effectExtent l="19050" t="0" r="4700" b="0"/>
+                        <wp:docPr id="6" name="Image 16" descr="motif 4.png"/>
+                        <wp:cNvGraphicFramePr>
+                          <a:graphicFrameLocks xmlns:a="http://schemas.openxmlformats.org/drawingml/2006/main" noChangeAspect="1"/>
+                        </wp:cNvGraphicFramePr>
+                        <a:graphic xmlns:a="http://schemas.openxmlformats.org/drawingml/2006/main">
+                          <a:graphicData uri="http://schemas.openxmlformats.org/drawingml/2006/picture">
+                            <pic:pic xmlns:pic="http://schemas.openxmlformats.org/drawingml/2006/picture">
+                              <pic:nvPicPr>
+                                <pic:cNvPr id="0" name="motif 4.png"/>
+                                <pic:cNvPicPr/>
+                              </pic:nvPicPr>
+                              <pic:blipFill>
+                                <a:blip r:embed="rId17"/>
+                                <a:stretch>
+                                  <a:fillRect/>
+                                </a:stretch>
+                              </pic:blipFill>
+                              <pic:spPr>
+                                <a:xfrm>
+                                  <a:off x="0" y="0"/>
+                                  <a:ext cx="2700145" cy="4132222"/>
+                                </a:xfrm>
+                                <a:prstGeom prst="rect">
+                                  <a:avLst/>
+                                </a:prstGeom>
+                              </pic:spPr>
+                            </pic:pic>
+                          </a:graphicData>
+                        </a:graphic>
+                      </wp:inline>
+                    </w:drawing>
+                  </w:r>
+                </w:p>
+              </w:txbxContent>
+            </v:textbox>
+          </v:shape>
+        </w:pict>
+      </w:r>
+      <w:r>
+        <w:rPr>
+          <w:rFonts w:ascii="Times New Roman" w:hAnsi="Times New Roman" w:cs="Times New Roman"/>
+          <w:b/>
+          <w:noProof/>
+          <w:sz w:val="24"/>
+          <w:szCs w:val="24"/>
+        </w:rPr>
+        <w:pict>
           <v:shape id="_x0000_s1027" type="#_x0000_t202" style="position:absolute;margin-left:250.65pt;margin-top:125.65pt;width:241.8pt;height:327.15pt;z-index:251659264" stroked="f">
             <v:textbox>
               <w:txbxContent>
@@ -2447,7 +2422,7 @@
                                 <pic:cNvPicPr/>
                               </pic:nvPicPr>
                               <pic:blipFill>
-                                <a:blip r:embed="rId16"/>
+                                <a:blip r:embed="rId18"/>
                                 <a:stretch>
                                   <a:fillRect/>
                                 </a:stretch>
@@ -2921,7 +2896,6 @@
     </w:p>
     <w:p>
       <w:pPr>
-        <w:pStyle w:val="Paragraphedeliste"/>
         <w:numPr>
           <w:ilvl w:val="0"/>
           <w:numId w:val="2"/>
@@ -2945,7 +2919,7 @@
           <w:tab w:val="left" w:pos="13740"/>
           <w:tab w:val="left" w:pos="14656"/>
         </w:tabs>
-        <w:spacing w:after="0" w:line="240" w:lineRule="auto"/>
+        <w:spacing w:after="0" w:line="360" w:lineRule="auto"/>
         <w:rPr>
           <w:rFonts w:ascii="Times New Roman" w:eastAsia="Times New Roman" w:hAnsi="Times New Roman" w:cs="Times New Roman"/>
           <w:color w:val="212121"/>
@@ -2961,7 +2935,7 @@
           <w:szCs w:val="20"/>
           <w:lang/>
         </w:rPr>
-        <w:t xml:space="preserve">When your phone is connected to the network, you directly receive notifications of messages and calls that you </w:t>
+        <w:t xml:space="preserve">When your phone is connected to the </w:t>
       </w:r>
       <w:r>
         <w:rPr>
@@ -2971,7 +2945,7 @@
           <w:szCs w:val="20"/>
           <w:lang/>
         </w:rPr>
-        <w:t xml:space="preserve">r </w:t>
+        <w:t>network,</w:t>
       </w:r>
       <w:r>
         <w:rPr>
@@ -2981,7 +2955,7 @@
           <w:szCs w:val="20"/>
           <w:lang/>
         </w:rPr>
-        <w:t>r</w:t>
+        <w:t xml:space="preserve"> you directly </w:t>
       </w:r>
       <w:r>
         <w:rPr>
@@ -2991,7 +2965,7 @@
           <w:szCs w:val="20"/>
           <w:lang/>
         </w:rPr>
-        <w:t xml:space="preserve">eceipts, if your portal is closed you do not get </w:t>
+        <w:t>receive</w:t>
       </w:r>
       <w:r>
         <w:rPr>
@@ -3001,7 +2975,7 @@
           <w:szCs w:val="20"/>
           <w:lang/>
         </w:rPr>
-        <w:t xml:space="preserve">any. </w:t>
+        <w:t xml:space="preserve"> notifications of messages and calls that you </w:t>
       </w:r>
       <w:r>
         <w:rPr>
@@ -3011,7 +2985,7 @@
           <w:szCs w:val="20"/>
           <w:lang/>
         </w:rPr>
-        <w:t xml:space="preserve">Our application uses only the data that teachers have </w:t>
+        <w:t>r receipts,</w:t>
       </w:r>
       <w:r>
         <w:rPr>
@@ -3021,7 +2995,7 @@
           <w:szCs w:val="20"/>
           <w:lang/>
         </w:rPr>
-        <w:t xml:space="preserve">recorded. </w:t>
+        <w:t xml:space="preserve"> if your portal is closed you do not get </w:t>
       </w:r>
       <w:r>
         <w:rPr>
@@ -3031,24 +3005,72 @@
           <w:szCs w:val="20"/>
           <w:lang/>
         </w:rPr>
+        <w:t xml:space="preserve">any. </w:t>
+      </w:r>
+      <w:r>
+        <w:rPr>
+          <w:rFonts w:ascii="Times New Roman" w:eastAsia="Times New Roman" w:hAnsi="Times New Roman" w:cs="Times New Roman"/>
+          <w:color w:val="212121"/>
+          <w:sz w:val="24"/>
+          <w:szCs w:val="20"/>
+          <w:lang/>
+        </w:rPr>
+        <w:t xml:space="preserve">Our application uses only the data that teachers have </w:t>
+      </w:r>
+      <w:r>
+        <w:rPr>
+          <w:rFonts w:ascii="Times New Roman" w:eastAsia="Times New Roman" w:hAnsi="Times New Roman" w:cs="Times New Roman"/>
+          <w:color w:val="212121"/>
+          <w:sz w:val="24"/>
+          <w:szCs w:val="20"/>
+          <w:lang/>
+        </w:rPr>
+        <w:t xml:space="preserve">recorded. </w:t>
+      </w:r>
+      <w:r>
+        <w:rPr>
+          <w:rFonts w:ascii="Times New Roman" w:eastAsia="Times New Roman" w:hAnsi="Times New Roman" w:cs="Times New Roman"/>
+          <w:color w:val="212121"/>
+          <w:sz w:val="24"/>
+          <w:szCs w:val="20"/>
+          <w:lang/>
+        </w:rPr>
         <w:t>So if you have not added to the phone number user can call the teacher.</w:t>
       </w:r>
     </w:p>
     <w:p>
       <w:pPr>
-        <w:spacing w:line="360" w:lineRule="auto"/>
-        <w:ind w:left="360"/>
-        <w:rPr>
-          <w:rFonts w:ascii="Times New Roman" w:hAnsi="Times New Roman" w:cs="Times New Roman"/>
-          <w:sz w:val="24"/>
-          <w:szCs w:val="24"/>
-        </w:rPr>
-      </w:pPr>
-    </w:p>
-    <w:p>
-      <w:pPr>
-        <w:spacing w:line="360" w:lineRule="auto"/>
-        <w:ind w:left="360"/>
+        <w:shd w:val="clear" w:color="auto" w:fill="FFFFFF"/>
+        <w:tabs>
+          <w:tab w:val="left" w:pos="916"/>
+          <w:tab w:val="left" w:pos="1832"/>
+          <w:tab w:val="left" w:pos="2748"/>
+          <w:tab w:val="left" w:pos="3664"/>
+          <w:tab w:val="left" w:pos="4580"/>
+          <w:tab w:val="left" w:pos="5496"/>
+          <w:tab w:val="left" w:pos="6412"/>
+          <w:tab w:val="left" w:pos="7328"/>
+          <w:tab w:val="left" w:pos="8244"/>
+          <w:tab w:val="left" w:pos="9160"/>
+          <w:tab w:val="left" w:pos="10076"/>
+          <w:tab w:val="left" w:pos="10992"/>
+          <w:tab w:val="left" w:pos="11908"/>
+          <w:tab w:val="left" w:pos="12824"/>
+          <w:tab w:val="left" w:pos="13740"/>
+          <w:tab w:val="left" w:pos="14656"/>
+        </w:tabs>
+        <w:spacing w:after="0" w:line="360" w:lineRule="auto"/>
+        <w:rPr>
+          <w:rFonts w:ascii="Times New Roman" w:eastAsia="Times New Roman" w:hAnsi="Times New Roman" w:cs="Times New Roman"/>
+          <w:color w:val="212121"/>
+          <w:sz w:val="24"/>
+          <w:szCs w:val="20"/>
+        </w:rPr>
+      </w:pPr>
+    </w:p>
+    <w:p>
+      <w:pPr>
+        <w:spacing w:line="360" w:lineRule="auto"/>
         <w:rPr>
           <w:rFonts w:ascii="Times New Roman" w:hAnsi="Times New Roman" w:cs="Times New Roman"/>
           <w:b/>
@@ -3070,12 +3092,13 @@
     </w:p>
     <w:p>
       <w:pPr>
-        <w:spacing w:line="360" w:lineRule="auto"/>
+        <w:spacing w:after="0" w:line="360" w:lineRule="auto"/>
         <w:ind w:left="360" w:firstLine="360"/>
         <w:rPr>
           <w:rFonts w:ascii="Times New Roman" w:hAnsi="Times New Roman" w:cs="Times New Roman"/>
           <w:sz w:val="24"/>
           <w:szCs w:val="24"/>
+          <w:lang/>
         </w:rPr>
       </w:pPr>
       <w:r>
@@ -3130,7 +3153,17 @@
           <w:szCs w:val="24"/>
           <w:lang/>
         </w:rPr>
-        <w:t xml:space="preserve">The Android API is still large library so that we -Have more to learn. Our hope is </w:t>
+        <w:t xml:space="preserve">The </w:t>
+      </w:r>
+      <w:r>
+        <w:rPr>
+          <w:rFonts w:ascii="Times New Roman" w:hAnsi="Times New Roman" w:cs="Times New Roman"/>
+          <w:sz w:val="24"/>
+          <w:szCs w:val="24"/>
+          <w:lang/>
+        </w:rPr>
+        <w:lastRenderedPageBreak/>
+        <w:t xml:space="preserve">Android API is still large library so that we -Have more to learn. Our hope is </w:t>
       </w:r>
       <w:r>
         <w:rPr>
@@ -3151,14 +3184,374 @@
         <w:t xml:space="preserve"> communication and exchanges between our teachers and we had the time.</w:t>
       </w:r>
     </w:p>
+    <w:p>
+      <w:pPr>
+        <w:spacing w:after="0" w:line="360" w:lineRule="auto"/>
+        <w:ind w:left="360" w:firstLine="360"/>
+        <w:rPr>
+          <w:rFonts w:ascii="Times New Roman" w:hAnsi="Times New Roman" w:cs="Times New Roman"/>
+          <w:sz w:val="24"/>
+          <w:szCs w:val="24"/>
+          <w:lang/>
+        </w:rPr>
+      </w:pPr>
+    </w:p>
+    <w:p>
+      <w:pPr>
+        <w:spacing w:after="0" w:line="360" w:lineRule="auto"/>
+        <w:ind w:left="360" w:firstLine="360"/>
+        <w:rPr>
+          <w:rFonts w:ascii="Times New Roman" w:hAnsi="Times New Roman" w:cs="Times New Roman"/>
+          <w:sz w:val="24"/>
+          <w:szCs w:val="24"/>
+          <w:lang/>
+        </w:rPr>
+      </w:pPr>
+    </w:p>
+    <w:p>
+      <w:pPr>
+        <w:spacing w:after="0" w:line="360" w:lineRule="auto"/>
+        <w:ind w:left="360" w:firstLine="360"/>
+        <w:rPr>
+          <w:rFonts w:ascii="Times New Roman" w:hAnsi="Times New Roman" w:cs="Times New Roman"/>
+          <w:sz w:val="24"/>
+          <w:szCs w:val="24"/>
+          <w:lang/>
+        </w:rPr>
+      </w:pPr>
+    </w:p>
+    <w:p>
+      <w:pPr>
+        <w:spacing w:after="0" w:line="360" w:lineRule="auto"/>
+        <w:ind w:left="360" w:firstLine="360"/>
+        <w:rPr>
+          <w:rFonts w:ascii="Times New Roman" w:hAnsi="Times New Roman" w:cs="Times New Roman"/>
+          <w:sz w:val="24"/>
+          <w:szCs w:val="24"/>
+          <w:lang/>
+        </w:rPr>
+      </w:pPr>
+    </w:p>
+    <w:p>
+      <w:pPr>
+        <w:spacing w:after="0" w:line="360" w:lineRule="auto"/>
+        <w:ind w:left="360" w:firstLine="360"/>
+        <w:rPr>
+          <w:rFonts w:ascii="Times New Roman" w:hAnsi="Times New Roman" w:cs="Times New Roman"/>
+          <w:sz w:val="24"/>
+          <w:szCs w:val="24"/>
+          <w:lang/>
+        </w:rPr>
+      </w:pPr>
+    </w:p>
+    <w:p>
+      <w:pPr>
+        <w:spacing w:after="0" w:line="360" w:lineRule="auto"/>
+        <w:ind w:left="360" w:firstLine="360"/>
+        <w:rPr>
+          <w:rFonts w:ascii="Times New Roman" w:hAnsi="Times New Roman" w:cs="Times New Roman"/>
+          <w:sz w:val="24"/>
+          <w:szCs w:val="24"/>
+          <w:lang/>
+        </w:rPr>
+      </w:pPr>
+    </w:p>
+    <w:p>
+      <w:pPr>
+        <w:spacing w:line="360" w:lineRule="auto"/>
+        <w:ind w:firstLine="360"/>
+        <w:rPr>
+          <w:rFonts w:ascii="Times New Roman" w:hAnsi="Times New Roman" w:cs="Times New Roman"/>
+          <w:b/>
+          <w:sz w:val="24"/>
+          <w:szCs w:val="24"/>
+          <w:u w:val="single"/>
+          <w:lang/>
+        </w:rPr>
+      </w:pPr>
+      <w:r>
+        <w:rPr>
+          <w:rFonts w:ascii="Times New Roman" w:hAnsi="Times New Roman" w:cs="Times New Roman"/>
+          <w:b/>
+          <w:sz w:val="24"/>
+          <w:szCs w:val="24"/>
+          <w:u w:val="single"/>
+          <w:lang/>
+        </w:rPr>
+        <w:t>References:</w:t>
+      </w:r>
+    </w:p>
+    <w:p>
+      <w:pPr>
+        <w:spacing w:line="360" w:lineRule="auto"/>
+        <w:rPr>
+          <w:rFonts w:ascii="Times New Roman" w:hAnsi="Times New Roman" w:cs="Times New Roman"/>
+          <w:sz w:val="24"/>
+          <w:szCs w:val="24"/>
+        </w:rPr>
+      </w:pPr>
+      <w:r>
+        <w:rPr>
+          <w:rFonts w:ascii="Times New Roman" w:hAnsi="Times New Roman" w:cs="Times New Roman"/>
+          <w:sz w:val="24"/>
+          <w:szCs w:val="24"/>
+          <w:lang/>
+        </w:rPr>
+        <w:t xml:space="preserve">https://github.com/rodliten/rod </w:t>
+      </w:r>
+    </w:p>
+    <w:p>
+      <w:pPr>
+        <w:spacing w:line="360" w:lineRule="auto"/>
+        <w:rPr>
+          <w:rFonts w:ascii="Times New Roman" w:hAnsi="Times New Roman" w:cs="Times New Roman"/>
+          <w:sz w:val="24"/>
+          <w:szCs w:val="24"/>
+          <w:lang/>
+        </w:rPr>
+      </w:pPr>
+      <w:r>
+        <w:rPr>
+          <w:rFonts w:ascii="Times New Roman" w:hAnsi="Times New Roman" w:cs="Times New Roman"/>
+          <w:sz w:val="24"/>
+          <w:szCs w:val="24"/>
+          <w:lang/>
+        </w:rPr>
+        <w:t>https://guides.github.com/activities/hello-world/?utm_source=onboarding-series&amp;utm_medium=email&amp;utm_content=hello-world-link&amp;utm_campaign=welcome-email</w:t>
+      </w:r>
+    </w:p>
+    <w:p>
+      <w:pPr>
+        <w:spacing w:line="360" w:lineRule="auto"/>
+        <w:rPr>
+          <w:rFonts w:ascii="Times New Roman" w:hAnsi="Times New Roman" w:cs="Times New Roman"/>
+          <w:sz w:val="24"/>
+          <w:szCs w:val="24"/>
+          <w:lang/>
+        </w:rPr>
+      </w:pPr>
+      <w:r>
+        <w:rPr>
+          <w:rFonts w:ascii="Times New Roman" w:hAnsi="Times New Roman" w:cs="Times New Roman"/>
+          <w:sz w:val="24"/>
+          <w:szCs w:val="24"/>
+          <w:lang/>
+        </w:rPr>
+        <w:t>https://www.github.com</w:t>
+      </w:r>
+    </w:p>
+    <w:p>
+      <w:pPr>
+        <w:spacing w:line="360" w:lineRule="auto"/>
+        <w:rPr>
+          <w:rFonts w:ascii="Times New Roman" w:hAnsi="Times New Roman" w:cs="Times New Roman"/>
+          <w:sz w:val="24"/>
+          <w:szCs w:val="24"/>
+          <w:lang/>
+        </w:rPr>
+      </w:pPr>
+      <w:r>
+        <w:rPr>
+          <w:rFonts w:ascii="Times New Roman" w:hAnsi="Times New Roman" w:cs="Times New Roman"/>
+          <w:sz w:val="24"/>
+          <w:szCs w:val="24"/>
+          <w:lang/>
+        </w:rPr>
+        <w:t>https://www.google.com</w:t>
+      </w:r>
+    </w:p>
+    <w:p>
+      <w:pPr>
+        <w:spacing w:line="360" w:lineRule="auto"/>
+        <w:rPr>
+          <w:rFonts w:ascii="Times New Roman" w:hAnsi="Times New Roman" w:cs="Times New Roman"/>
+          <w:sz w:val="24"/>
+          <w:szCs w:val="24"/>
+          <w:lang/>
+        </w:rPr>
+      </w:pPr>
+      <w:r>
+        <w:rPr>
+          <w:rFonts w:ascii="Times New Roman" w:hAnsi="Times New Roman" w:cs="Times New Roman"/>
+          <w:sz w:val="24"/>
+          <w:szCs w:val="24"/>
+          <w:lang/>
+        </w:rPr>
+        <w:t>https://www.limkokwing.net/</w:t>
+      </w:r>
+    </w:p>
+    <w:p>
+      <w:pPr>
+        <w:spacing w:line="360" w:lineRule="auto"/>
+        <w:rPr>
+          <w:rFonts w:ascii="Times New Roman" w:hAnsi="Times New Roman" w:cs="Times New Roman"/>
+          <w:sz w:val="24"/>
+          <w:szCs w:val="24"/>
+          <w:lang/>
+        </w:rPr>
+      </w:pPr>
+      <w:r>
+        <w:rPr>
+          <w:rFonts w:ascii="Times New Roman" w:hAnsi="Times New Roman" w:cs="Times New Roman"/>
+          <w:sz w:val="24"/>
+          <w:szCs w:val="24"/>
+          <w:lang/>
+        </w:rPr>
+        <w:t>https://www.youtube.com</w:t>
+      </w:r>
+    </w:p>
+    <w:p>
+      <w:pPr>
+        <w:spacing w:line="360" w:lineRule="auto"/>
+        <w:rPr>
+          <w:rFonts w:ascii="Times New Roman" w:hAnsi="Times New Roman" w:cs="Times New Roman"/>
+          <w:sz w:val="24"/>
+          <w:szCs w:val="24"/>
+          <w:lang/>
+        </w:rPr>
+      </w:pPr>
+      <w:r>
+        <w:rPr>
+          <w:rFonts w:ascii="Times New Roman" w:hAnsi="Times New Roman" w:cs="Times New Roman"/>
+          <w:sz w:val="24"/>
+          <w:szCs w:val="24"/>
+          <w:lang/>
+        </w:rPr>
+        <w:t>Power P</w:t>
+      </w:r>
+      <w:r>
+        <w:rPr>
+          <w:rFonts w:ascii="Times New Roman" w:hAnsi="Times New Roman" w:cs="Times New Roman"/>
+          <w:sz w:val="24"/>
+          <w:szCs w:val="24"/>
+          <w:lang/>
+        </w:rPr>
+        <w:t>oint</w:t>
+      </w:r>
+      <w:r>
+        <w:rPr>
+          <w:rFonts w:ascii="Times New Roman" w:hAnsi="Times New Roman" w:cs="Times New Roman"/>
+          <w:sz w:val="24"/>
+          <w:szCs w:val="24"/>
+          <w:lang/>
+        </w:rPr>
+        <w:t xml:space="preserve">: software to modify picture </w:t>
+      </w:r>
+    </w:p>
+    <w:p>
+      <w:pPr>
+        <w:spacing w:line="360" w:lineRule="auto"/>
+        <w:rPr>
+          <w:rFonts w:ascii="Times New Roman" w:hAnsi="Times New Roman" w:cs="Times New Roman"/>
+          <w:sz w:val="24"/>
+          <w:szCs w:val="24"/>
+          <w:lang/>
+        </w:rPr>
+      </w:pPr>
+      <w:r>
+        <w:rPr>
+          <w:rFonts w:ascii="Times New Roman" w:hAnsi="Times New Roman" w:cs="Times New Roman"/>
+          <w:sz w:val="24"/>
+          <w:szCs w:val="24"/>
+          <w:lang/>
+        </w:rPr>
+        <w:t>The link of my github:</w:t>
+      </w:r>
+    </w:p>
     <w:sectPr>
+      <w:footerReference w:type="default" r:id="rId19"/>
       <w:pgSz w:w="12240" w:h="15840"/>
-      <w:pgMar w:top="1152" w:right="864" w:bottom="1152" w:left="1440" w:header="720" w:footer="720" w:gutter="0"/>
+      <w:pgMar w:top="1152" w:right="864" w:bottom="1152" w:left="1440" w:header="720" w:footer="288" w:gutter="0"/>
       <w:cols w:space="720"/>
       <w:docGrid w:linePitch="360"/>
     </w:sectPr>
   </w:body>
 </w:document>
+</file>
+
+<file path=word/endnotes.xml><?xml version="1.0" encoding="utf-8"?>
+<w:endnotes xmlns:ve="http://schemas.openxmlformats.org/markup-compatibility/2006" xmlns:o="urn:schemas-microsoft-com:office:office" xmlns:r="http://schemas.openxmlformats.org/officeDocument/2006/relationships" xmlns:m="http://schemas.openxmlformats.org/officeDocument/2006/math" xmlns:v="urn:schemas-microsoft-com:vml" xmlns:wp="http://schemas.openxmlformats.org/drawingml/2006/wordprocessingDrawing" xmlns:w10="urn:schemas-microsoft-com:office:word" xmlns:w="http://schemas.openxmlformats.org/wordprocessingml/2006/main" xmlns:wne="http://schemas.microsoft.com/office/word/2006/wordml">
+  <w:endnote w:type="separator" w:id="0">
+    <w:p>
+      <w:pPr>
+        <w:spacing w:after="0" w:line="240" w:lineRule="auto"/>
+      </w:pPr>
+      <w:r>
+        <w:separator/>
+      </w:r>
+    </w:p>
+  </w:endnote>
+  <w:endnote w:type="continuationSeparator" w:id="1">
+    <w:p>
+      <w:pPr>
+        <w:spacing w:after="0" w:line="240" w:lineRule="auto"/>
+      </w:pPr>
+      <w:r>
+        <w:continuationSeparator/>
+      </w:r>
+    </w:p>
+  </w:endnote>
+</w:endnotes>
+</file>
+
+<file path=word/footer1.xml><?xml version="1.0" encoding="utf-8"?>
+<w:ftr xmlns:ve="http://schemas.openxmlformats.org/markup-compatibility/2006" xmlns:o="urn:schemas-microsoft-com:office:office" xmlns:r="http://schemas.openxmlformats.org/officeDocument/2006/relationships" xmlns:m="http://schemas.openxmlformats.org/officeDocument/2006/math" xmlns:v="urn:schemas-microsoft-com:vml" xmlns:wp="http://schemas.openxmlformats.org/drawingml/2006/wordprocessingDrawing" xmlns:w10="urn:schemas-microsoft-com:office:word" xmlns:w="http://schemas.openxmlformats.org/wordprocessingml/2006/main" xmlns:wne="http://schemas.microsoft.com/office/word/2006/wordml">
+  <w:sdt>
+    <w:sdtPr>
+      <w:id w:val="15781186"/>
+      <w:docPartObj>
+        <w:docPartGallery w:val="Page Numbers (Bottom of Page)"/>
+        <w:docPartUnique/>
+      </w:docPartObj>
+    </w:sdtPr>
+    <w:sdtContent>
+      <w:p>
+        <w:pPr>
+          <w:pStyle w:val="Pieddepage"/>
+          <w:jc w:val="center"/>
+        </w:pPr>
+        <w:fldSimple w:instr=" PAGE   \* MERGEFORMAT ">
+          <w:r>
+            <w:rPr>
+              <w:noProof/>
+            </w:rPr>
+            <w:t>6</w:t>
+          </w:r>
+        </w:fldSimple>
+      </w:p>
+    </w:sdtContent>
+  </w:sdt>
+  <w:p>
+    <w:pPr>
+      <w:pStyle w:val="Pieddepage"/>
+    </w:pPr>
+  </w:p>
+</w:ftr>
+</file>
+
+<file path=word/footnotes.xml><?xml version="1.0" encoding="utf-8"?>
+<w:footnotes xmlns:ve="http://schemas.openxmlformats.org/markup-compatibility/2006" xmlns:o="urn:schemas-microsoft-com:office:office" xmlns:r="http://schemas.openxmlformats.org/officeDocument/2006/relationships" xmlns:m="http://schemas.openxmlformats.org/officeDocument/2006/math" xmlns:v="urn:schemas-microsoft-com:vml" xmlns:wp="http://schemas.openxmlformats.org/drawingml/2006/wordprocessingDrawing" xmlns:w10="urn:schemas-microsoft-com:office:word" xmlns:w="http://schemas.openxmlformats.org/wordprocessingml/2006/main" xmlns:wne="http://schemas.microsoft.com/office/word/2006/wordml">
+  <w:footnote w:type="separator" w:id="0">
+    <w:p>
+      <w:pPr>
+        <w:spacing w:after="0" w:line="240" w:lineRule="auto"/>
+      </w:pPr>
+      <w:r>
+        <w:separator/>
+      </w:r>
+    </w:p>
+  </w:footnote>
+  <w:footnote w:type="continuationSeparator" w:id="1">
+    <w:p>
+      <w:pPr>
+        <w:spacing w:after="0" w:line="240" w:lineRule="auto"/>
+      </w:pPr>
+      <w:r>
+        <w:continuationSeparator/>
+      </w:r>
+    </w:p>
+  </w:footnote>
+</w:footnotes>
 </file>
 
 <file path=word/numbering.xml><?xml version="1.0" encoding="utf-8"?>
@@ -3772,6 +4165,63 @@
       <w:ind w:left="720"/>
       <w:contextualSpacing/>
     </w:pPr>
+  </w:style>
+  <w:style w:type="character" w:styleId="Lienhypertexte">
+    <w:name w:val="Hyperlink"/>
+    <w:basedOn w:val="Policepardfaut"/>
+    <w:uiPriority w:val="99"/>
+    <w:unhideWhenUsed/>
+    <w:rsid w:val="00730B7A"/>
+    <w:rPr>
+      <w:color w:val="0000FF" w:themeColor="hyperlink"/>
+      <w:u w:val="single"/>
+    </w:rPr>
+  </w:style>
+  <w:style w:type="paragraph" w:styleId="En-tte">
+    <w:name w:val="header"/>
+    <w:basedOn w:val="Normal"/>
+    <w:link w:val="En-tteCar"/>
+    <w:uiPriority w:val="99"/>
+    <w:semiHidden/>
+    <w:unhideWhenUsed/>
+    <w:rsid w:val="009D771F"/>
+    <w:pPr>
+      <w:tabs>
+        <w:tab w:val="center" w:pos="4680"/>
+        <w:tab w:val="right" w:pos="9360"/>
+      </w:tabs>
+      <w:spacing w:after="0" w:line="240" w:lineRule="auto"/>
+    </w:pPr>
+  </w:style>
+  <w:style w:type="character" w:customStyle="1" w:styleId="En-tteCar">
+    <w:name w:val="En-tête Car"/>
+    <w:basedOn w:val="Policepardfaut"/>
+    <w:link w:val="En-tte"/>
+    <w:uiPriority w:val="99"/>
+    <w:semiHidden/>
+    <w:rsid w:val="009D771F"/>
+  </w:style>
+  <w:style w:type="paragraph" w:styleId="Pieddepage">
+    <w:name w:val="footer"/>
+    <w:basedOn w:val="Normal"/>
+    <w:link w:val="PieddepageCar"/>
+    <w:uiPriority w:val="99"/>
+    <w:unhideWhenUsed/>
+    <w:rsid w:val="009D771F"/>
+    <w:pPr>
+      <w:tabs>
+        <w:tab w:val="center" w:pos="4680"/>
+        <w:tab w:val="right" w:pos="9360"/>
+      </w:tabs>
+      <w:spacing w:after="0" w:line="240" w:lineRule="auto"/>
+    </w:pPr>
+  </w:style>
+  <w:style w:type="character" w:customStyle="1" w:styleId="PieddepageCar">
+    <w:name w:val="Pied de page Car"/>
+    <w:basedOn w:val="Policepardfaut"/>
+    <w:link w:val="Pieddepage"/>
+    <w:uiPriority w:val="99"/>
+    <w:rsid w:val="009D771F"/>
   </w:style>
 </w:styles>
 </file>
@@ -4064,7 +4514,7 @@
 </file>
 
 <file path=customXml/itemProps1.xml><?xml version="1.0" encoding="utf-8"?>
-<ds:datastoreItem xmlns:ds="http://schemas.openxmlformats.org/officeDocument/2006/customXml" ds:itemID="{974D7A6E-37D2-43AF-93D6-080E849AF002}">
+<ds:datastoreItem xmlns:ds="http://schemas.openxmlformats.org/officeDocument/2006/customXml" ds:itemID="{578EF035-352E-40AA-BCB9-137A682CCCBC}">
   <ds:schemaRefs>
     <ds:schemaRef ds:uri="http://schemas.openxmlformats.org/officeDocument/2006/bibliography"/>
   </ds:schemaRefs>

</xml_diff>